<commit_message>
Informe de Desempeño actualizado dia 13/11
</commit_message>
<xml_diff>
--- a/docs/Sprint1/INFORME_DE_DESEMPEÑO_DEL_EQUIPO_DE_TRABAJO_11nov.docx
+++ b/docs/Sprint1/INFORME_DE_DESEMPEÑO_DEL_EQUIPO_DE_TRABAJO_11nov.docx
@@ -479,23 +479,7 @@
                 <w:sz w:val="20"/>
                 <w:lang w:val="es-PA"/>
               </w:rPr>
-              <w:t>1.1.1.</w:t>
-            </w:r>
-            <w:r>
-              <w:rPr>
-                <w:b/>
-                <w:sz w:val="20"/>
-                <w:lang w:val="es-PA"/>
-              </w:rPr>
-              <w:t>2</w:t>
-            </w:r>
-            <w:r>
-              <w:rPr>
-                <w:b/>
-                <w:sz w:val="20"/>
-                <w:lang w:val="es-PA"/>
-              </w:rPr>
-              <w:t>.1</w:t>
+              <w:t>1.1.1.2.1</w:t>
             </w:r>
           </w:p>
         </w:tc>
@@ -616,31 +600,7 @@
                 <w:sz w:val="20"/>
                 <w:lang w:val="es-PA"/>
               </w:rPr>
-              <w:t>1.1.1.</w:t>
-            </w:r>
-            <w:r>
-              <w:rPr>
-                <w:b/>
-                <w:sz w:val="20"/>
-                <w:lang w:val="es-PA"/>
-              </w:rPr>
-              <w:t>2</w:t>
-            </w:r>
-            <w:r>
-              <w:rPr>
-                <w:b/>
-                <w:sz w:val="20"/>
-                <w:lang w:val="es-PA"/>
-              </w:rPr>
-              <w:t>.</w:t>
-            </w:r>
-            <w:r>
-              <w:rPr>
-                <w:b/>
-                <w:sz w:val="20"/>
-                <w:lang w:val="es-PA"/>
-              </w:rPr>
-              <w:t>3</w:t>
+              <w:t>1.1.1.2.3</w:t>
             </w:r>
           </w:p>
         </w:tc>
@@ -755,6 +715,14 @@
                 <w:lang w:val="es-PA"/>
               </w:rPr>
             </w:pPr>
+            <w:r>
+              <w:rPr>
+                <w:b/>
+                <w:sz w:val="20"/>
+                <w:lang w:val="es-PA"/>
+              </w:rPr>
+              <w:t>1.1.1.1.3</w:t>
+            </w:r>
           </w:p>
         </w:tc>
         <w:tc>
@@ -770,6 +738,23 @@
                 <w:lang w:val="es-PA"/>
               </w:rPr>
             </w:pPr>
+            <w:r>
+              <w:rPr>
+                <w:b/>
+                <w:sz w:val="20"/>
+                <w:lang w:val="es-PA"/>
+              </w:rPr>
+              <w:t xml:space="preserve">Inicio y cierre de </w:t>
+            </w:r>
+            <w:r>
+              <w:rPr>
+                <w:b/>
+                <w:sz w:val="20"/>
+                <w:u w:val="single"/>
+                <w:lang w:val="es-PA"/>
+              </w:rPr>
+              <w:t>Sesión</w:t>
+            </w:r>
           </w:p>
         </w:tc>
         <w:tc>
@@ -786,6 +771,14 @@
                 <w:lang w:val="es-PA"/>
               </w:rPr>
             </w:pPr>
+            <w:r>
+              <w:rPr>
+                <w:b/>
+                <w:sz w:val="20"/>
+                <w:lang w:val="es-PA"/>
+              </w:rPr>
+              <w:t>A9</w:t>
+            </w:r>
           </w:p>
         </w:tc>
         <w:tc>
@@ -802,6 +795,14 @@
                 <w:lang w:val="es-PA"/>
               </w:rPr>
             </w:pPr>
+            <w:r>
+              <w:rPr>
+                <w:b/>
+                <w:sz w:val="20"/>
+                <w:lang w:val="es-PA"/>
+              </w:rPr>
+              <w:t>Pruebas Inicio y Cierre de Sesión</w:t>
+            </w:r>
           </w:p>
         </w:tc>
         <w:tc>
@@ -818,6 +819,14 @@
                 <w:lang w:val="es-PA"/>
               </w:rPr>
             </w:pPr>
+            <w:r>
+              <w:rPr>
+                <w:b/>
+                <w:sz w:val="20"/>
+                <w:lang w:val="es-PA"/>
+              </w:rPr>
+              <w:t>75%</w:t>
+            </w:r>
           </w:p>
         </w:tc>
       </w:tr>

</xml_diff>